<commit_message>
update pathology table + surgeries
</commit_message>
<xml_diff>
--- a/scripts/specific_pathology_distribution.docx
+++ b/scripts/specific_pathology_distribution.docx
@@ -9,7 +9,7 @@
         <w:tblLook w:firstRow="1" w:lastRow="0" w:firstColumn="0" w:lastColumn="0" w:noHBand="0" w:noVBand="1"/>
       </w:tblPr>
       <w:tblGrid>
-        <w:gridCol w:w="3187"/>
+        <w:gridCol w:w="3541"/>
         <w:gridCol w:w="778"/>
         <w:gridCol w:w="1512"/>
       </w:tblGrid>
@@ -443,7 +443,7 @@
                 <w:szCs w:val="22"/>
                 <w:color w:val="000000"/>
               </w:rPr>
-              <w:t xml:space="preserve">79</w:t>
+              <w:t xml:space="preserve">81</w:t>
             </w:r>
           </w:p>
         </w:tc>
@@ -495,14 +495,14 @@
                 <w:szCs w:val="22"/>
                 <w:color w:val="000000"/>
               </w:rPr>
-              <w:t xml:space="preserve">22.38</w:t>
+              <w:t xml:space="preserve">22.95</w:t>
             </w:r>
           </w:p>
         </w:tc>
       </w:tr>
       <w:tr>
         <w:trPr>
-          <w:trHeight w:val="617" w:hRule="auto"/>
+          <w:trHeight w:val="574" w:hRule="auto"/>
         </w:trPr>
         body 3
         <w:tc>
@@ -553,7 +553,7 @@
                 <w:szCs w:val="22"/>
                 <w:color w:val="000000"/>
               </w:rPr>
-              <w:t xml:space="preserve">Severe Injuries</w:t>
+              <w:t xml:space="preserve">Other Trauma</w:t>
             </w:r>
           </w:p>
         </w:tc>
@@ -605,7 +605,7 @@
                 <w:szCs w:val="22"/>
                 <w:color w:val="000000"/>
               </w:rPr>
-              <w:t xml:space="preserve">39</w:t>
+              <w:t xml:space="preserve">72</w:t>
             </w:r>
           </w:p>
         </w:tc>
@@ -657,7 +657,7 @@
                 <w:szCs w:val="22"/>
                 <w:color w:val="000000"/>
               </w:rPr>
-              <w:t xml:space="preserve">11.05</w:t>
+              <w:t xml:space="preserve">20.40</w:t>
             </w:r>
           </w:p>
         </w:tc>
@@ -715,6 +715,168 @@
                 <w:szCs w:val="22"/>
                 <w:color w:val="000000"/>
               </w:rPr>
+              <w:t xml:space="preserve">Severe Injuries</w:t>
+            </w:r>
+          </w:p>
+        </w:tc>
+        <w:tc>
+          <w:tcPr>
+            <w:tcBorders>
+              <w:bottom w:val="none" w:sz="0" w:space="0" w:color="000000"/>
+              <w:top w:val="none" w:sz="0" w:space="0" w:color="000000"/>
+              <w:left w:val="none" w:sz="0" w:space="0" w:color="000000"/>
+              <w:right w:val="none" w:sz="0" w:space="0" w:color="000000"/>
+            </w:tcBorders>
+            <w:shd w:val="clear" w:color="auto" w:fill="FFFFFF"/>
+            <w:tcMar>
+              <w:top w:w="0" w:type="dxa"/>
+              <w:bottom w:w="0" w:type="dxa"/>
+              <w:left w:w="0" w:type="dxa"/>
+              <w:right w:w="0" w:type="dxa"/>
+            </w:tcMar>
+            <w:vAlign w:val="center"/>
+          </w:tcPr>
+          <w:p>
+            <w:pPr>
+              <w:jc w:val="right"/>
+              <w:pBdr>
+                <w:bottom w:val="none" w:sz="0" w:space="0" w:color="000000"/>
+                <w:top w:val="none" w:sz="0" w:space="0" w:color="000000"/>
+                <w:left w:val="none" w:sz="0" w:space="0" w:color="000000"/>
+                <w:right w:val="none" w:sz="0" w:space="0" w:color="000000"/>
+              </w:pBdr>
+              <w:spacing w:after="100" w:before="100" w:line="240"/>
+              <w:ind w:left="100" w:right="100" w:firstLine="0" w:firstLineChars="0"/>
+              <w:rPr>
+                <w:rFonts w:ascii="Arial" w:hAnsi="Arial" w:eastAsia="Arial" w:cs="Arial"/>
+                <w:i w:val="false"/>
+                <w:b w:val="false"/>
+                <w:u w:val="none"/>
+                <w:sz w:val="22"/>
+                <w:szCs w:val="22"/>
+                <w:color w:val="000000"/>
+              </w:rPr>
+            </w:pPr>
+            <w:r>
+              <w:rPr>
+                <w:rFonts w:ascii="Arial" w:hAnsi="Arial" w:eastAsia="Arial" w:cs="Arial"/>
+                <w:i w:val="false"/>
+                <w:b w:val="false"/>
+                <w:u w:val="none"/>
+                <w:sz w:val="22"/>
+                <w:szCs w:val="22"/>
+                <w:color w:val="000000"/>
+              </w:rPr>
+              <w:t xml:space="preserve">39</w:t>
+            </w:r>
+          </w:p>
+        </w:tc>
+        <w:tc>
+          <w:tcPr>
+            <w:tcBorders>
+              <w:bottom w:val="none" w:sz="0" w:space="0" w:color="000000"/>
+              <w:top w:val="none" w:sz="0" w:space="0" w:color="000000"/>
+              <w:left w:val="none" w:sz="0" w:space="0" w:color="000000"/>
+              <w:right w:val="none" w:sz="0" w:space="0" w:color="000000"/>
+            </w:tcBorders>
+            <w:shd w:val="clear" w:color="auto" w:fill="FFFFFF"/>
+            <w:tcMar>
+              <w:top w:w="0" w:type="dxa"/>
+              <w:bottom w:w="0" w:type="dxa"/>
+              <w:left w:w="0" w:type="dxa"/>
+              <w:right w:w="0" w:type="dxa"/>
+            </w:tcMar>
+            <w:vAlign w:val="center"/>
+          </w:tcPr>
+          <w:p>
+            <w:pPr>
+              <w:jc w:val="right"/>
+              <w:pBdr>
+                <w:bottom w:val="none" w:sz="0" w:space="0" w:color="000000"/>
+                <w:top w:val="none" w:sz="0" w:space="0" w:color="000000"/>
+                <w:left w:val="none" w:sz="0" w:space="0" w:color="000000"/>
+                <w:right w:val="none" w:sz="0" w:space="0" w:color="000000"/>
+              </w:pBdr>
+              <w:spacing w:after="100" w:before="100" w:line="240"/>
+              <w:ind w:left="100" w:right="100" w:firstLine="0" w:firstLineChars="0"/>
+              <w:rPr>
+                <w:rFonts w:ascii="Arial" w:hAnsi="Arial" w:eastAsia="Arial" w:cs="Arial"/>
+                <w:i w:val="false"/>
+                <w:b w:val="false"/>
+                <w:u w:val="none"/>
+                <w:sz w:val="22"/>
+                <w:szCs w:val="22"/>
+                <w:color w:val="000000"/>
+              </w:rPr>
+            </w:pPr>
+            <w:r>
+              <w:rPr>
+                <w:rFonts w:ascii="Arial" w:hAnsi="Arial" w:eastAsia="Arial" w:cs="Arial"/>
+                <w:i w:val="false"/>
+                <w:b w:val="false"/>
+                <w:u w:val="none"/>
+                <w:sz w:val="22"/>
+                <w:szCs w:val="22"/>
+                <w:color w:val="000000"/>
+              </w:rPr>
+              <w:t xml:space="preserve">11.05</w:t>
+            </w:r>
+          </w:p>
+        </w:tc>
+      </w:tr>
+      <w:tr>
+        <w:trPr>
+          <w:trHeight w:val="617" w:hRule="auto"/>
+        </w:trPr>
+        body 5
+        <w:tc>
+          <w:tcPr>
+            <w:tcBorders>
+              <w:bottom w:val="none" w:sz="0" w:space="0" w:color="000000"/>
+              <w:top w:val="none" w:sz="0" w:space="0" w:color="000000"/>
+              <w:left w:val="none" w:sz="0" w:space="0" w:color="000000"/>
+              <w:right w:val="none" w:sz="0" w:space="0" w:color="000000"/>
+            </w:tcBorders>
+            <w:shd w:val="clear" w:color="auto" w:fill="FFFFFF"/>
+            <w:tcMar>
+              <w:top w:w="0" w:type="dxa"/>
+              <w:bottom w:w="0" w:type="dxa"/>
+              <w:left w:w="0" w:type="dxa"/>
+              <w:right w:w="0" w:type="dxa"/>
+            </w:tcMar>
+            <w:vAlign w:val="center"/>
+          </w:tcPr>
+          <w:p>
+            <w:pPr>
+              <w:jc w:val="left"/>
+              <w:pBdr>
+                <w:bottom w:val="none" w:sz="0" w:space="0" w:color="000000"/>
+                <w:top w:val="none" w:sz="0" w:space="0" w:color="000000"/>
+                <w:left w:val="none" w:sz="0" w:space="0" w:color="000000"/>
+                <w:right w:val="none" w:sz="0" w:space="0" w:color="000000"/>
+              </w:pBdr>
+              <w:spacing w:after="100" w:before="100" w:line="240"/>
+              <w:ind w:left="100" w:right="100" w:firstLine="0" w:firstLineChars="0"/>
+              <w:rPr>
+                <w:rFonts w:ascii="Arial" w:hAnsi="Arial" w:eastAsia="Arial" w:cs="Arial"/>
+                <w:i w:val="false"/>
+                <w:b w:val="false"/>
+                <w:u w:val="none"/>
+                <w:sz w:val="22"/>
+                <w:szCs w:val="22"/>
+                <w:color w:val="000000"/>
+              </w:rPr>
+            </w:pPr>
+            <w:r>
+              <w:rPr>
+                <w:rFonts w:ascii="Arial" w:hAnsi="Arial" w:eastAsia="Arial" w:cs="Arial"/>
+                <w:i w:val="false"/>
+                <w:b w:val="false"/>
+                <w:u w:val="none"/>
+                <w:sz w:val="22"/>
+                <w:szCs w:val="22"/>
+                <w:color w:val="000000"/>
+              </w:rPr>
               <w:t xml:space="preserve">Soft Tissue Injuries</w:t>
             </w:r>
           </w:p>
@@ -820,6 +982,168 @@
                 <w:color w:val="000000"/>
               </w:rPr>
               <w:t xml:space="preserve">11.05</w:t>
+            </w:r>
+          </w:p>
+        </w:tc>
+      </w:tr>
+      <w:tr>
+        <w:trPr>
+          <w:trHeight w:val="615" w:hRule="auto"/>
+        </w:trPr>
+        body 6
+        <w:tc>
+          <w:tcPr>
+            <w:tcBorders>
+              <w:bottom w:val="none" w:sz="0" w:space="0" w:color="000000"/>
+              <w:top w:val="none" w:sz="0" w:space="0" w:color="000000"/>
+              <w:left w:val="none" w:sz="0" w:space="0" w:color="000000"/>
+              <w:right w:val="none" w:sz="0" w:space="0" w:color="000000"/>
+            </w:tcBorders>
+            <w:shd w:val="clear" w:color="auto" w:fill="FFFFFF"/>
+            <w:tcMar>
+              <w:top w:w="0" w:type="dxa"/>
+              <w:bottom w:w="0" w:type="dxa"/>
+              <w:left w:w="0" w:type="dxa"/>
+              <w:right w:w="0" w:type="dxa"/>
+            </w:tcMar>
+            <w:vAlign w:val="center"/>
+          </w:tcPr>
+          <w:p>
+            <w:pPr>
+              <w:jc w:val="left"/>
+              <w:pBdr>
+                <w:bottom w:val="none" w:sz="0" w:space="0" w:color="000000"/>
+                <w:top w:val="none" w:sz="0" w:space="0" w:color="000000"/>
+                <w:left w:val="none" w:sz="0" w:space="0" w:color="000000"/>
+                <w:right w:val="none" w:sz="0" w:space="0" w:color="000000"/>
+              </w:pBdr>
+              <w:spacing w:after="100" w:before="100" w:line="240"/>
+              <w:ind w:left="100" w:right="100" w:firstLine="0" w:firstLineChars="0"/>
+              <w:rPr>
+                <w:rFonts w:ascii="Arial" w:hAnsi="Arial" w:eastAsia="Arial" w:cs="Arial"/>
+                <w:i w:val="false"/>
+                <w:b w:val="false"/>
+                <w:u w:val="none"/>
+                <w:sz w:val="22"/>
+                <w:szCs w:val="22"/>
+                <w:color w:val="000000"/>
+              </w:rPr>
+            </w:pPr>
+            <w:r>
+              <w:rPr>
+                <w:rFonts w:ascii="Arial" w:hAnsi="Arial" w:eastAsia="Arial" w:cs="Arial"/>
+                <w:i w:val="false"/>
+                <w:b w:val="false"/>
+                <w:u w:val="none"/>
+                <w:sz w:val="22"/>
+                <w:szCs w:val="22"/>
+                <w:color w:val="000000"/>
+              </w:rPr>
+              <w:t xml:space="preserve">Other Neoplasms</w:t>
+            </w:r>
+          </w:p>
+        </w:tc>
+        <w:tc>
+          <w:tcPr>
+            <w:tcBorders>
+              <w:bottom w:val="none" w:sz="0" w:space="0" w:color="000000"/>
+              <w:top w:val="none" w:sz="0" w:space="0" w:color="000000"/>
+              <w:left w:val="none" w:sz="0" w:space="0" w:color="000000"/>
+              <w:right w:val="none" w:sz="0" w:space="0" w:color="000000"/>
+            </w:tcBorders>
+            <w:shd w:val="clear" w:color="auto" w:fill="FFFFFF"/>
+            <w:tcMar>
+              <w:top w:w="0" w:type="dxa"/>
+              <w:bottom w:w="0" w:type="dxa"/>
+              <w:left w:w="0" w:type="dxa"/>
+              <w:right w:w="0" w:type="dxa"/>
+            </w:tcMar>
+            <w:vAlign w:val="center"/>
+          </w:tcPr>
+          <w:p>
+            <w:pPr>
+              <w:jc w:val="right"/>
+              <w:pBdr>
+                <w:bottom w:val="none" w:sz="0" w:space="0" w:color="000000"/>
+                <w:top w:val="none" w:sz="0" w:space="0" w:color="000000"/>
+                <w:left w:val="none" w:sz="0" w:space="0" w:color="000000"/>
+                <w:right w:val="none" w:sz="0" w:space="0" w:color="000000"/>
+              </w:pBdr>
+              <w:spacing w:after="100" w:before="100" w:line="240"/>
+              <w:ind w:left="100" w:right="100" w:firstLine="0" w:firstLineChars="0"/>
+              <w:rPr>
+                <w:rFonts w:ascii="Arial" w:hAnsi="Arial" w:eastAsia="Arial" w:cs="Arial"/>
+                <w:i w:val="false"/>
+                <w:b w:val="false"/>
+                <w:u w:val="none"/>
+                <w:sz w:val="22"/>
+                <w:szCs w:val="22"/>
+                <w:color w:val="000000"/>
+              </w:rPr>
+            </w:pPr>
+            <w:r>
+              <w:rPr>
+                <w:rFonts w:ascii="Arial" w:hAnsi="Arial" w:eastAsia="Arial" w:cs="Arial"/>
+                <w:i w:val="false"/>
+                <w:b w:val="false"/>
+                <w:u w:val="none"/>
+                <w:sz w:val="22"/>
+                <w:szCs w:val="22"/>
+                <w:color w:val="000000"/>
+              </w:rPr>
+              <w:t xml:space="preserve">23</w:t>
+            </w:r>
+          </w:p>
+        </w:tc>
+        <w:tc>
+          <w:tcPr>
+            <w:tcBorders>
+              <w:bottom w:val="none" w:sz="0" w:space="0" w:color="000000"/>
+              <w:top w:val="none" w:sz="0" w:space="0" w:color="000000"/>
+              <w:left w:val="none" w:sz="0" w:space="0" w:color="000000"/>
+              <w:right w:val="none" w:sz="0" w:space="0" w:color="000000"/>
+            </w:tcBorders>
+            <w:shd w:val="clear" w:color="auto" w:fill="FFFFFF"/>
+            <w:tcMar>
+              <w:top w:w="0" w:type="dxa"/>
+              <w:bottom w:w="0" w:type="dxa"/>
+              <w:left w:w="0" w:type="dxa"/>
+              <w:right w:w="0" w:type="dxa"/>
+            </w:tcMar>
+            <w:vAlign w:val="center"/>
+          </w:tcPr>
+          <w:p>
+            <w:pPr>
+              <w:jc w:val="right"/>
+              <w:pBdr>
+                <w:bottom w:val="none" w:sz="0" w:space="0" w:color="000000"/>
+                <w:top w:val="none" w:sz="0" w:space="0" w:color="000000"/>
+                <w:left w:val="none" w:sz="0" w:space="0" w:color="000000"/>
+                <w:right w:val="none" w:sz="0" w:space="0" w:color="000000"/>
+              </w:pBdr>
+              <w:spacing w:after="100" w:before="100" w:line="240"/>
+              <w:ind w:left="100" w:right="100" w:firstLine="0" w:firstLineChars="0"/>
+              <w:rPr>
+                <w:rFonts w:ascii="Arial" w:hAnsi="Arial" w:eastAsia="Arial" w:cs="Arial"/>
+                <w:i w:val="false"/>
+                <w:b w:val="false"/>
+                <w:u w:val="none"/>
+                <w:sz w:val="22"/>
+                <w:szCs w:val="22"/>
+                <w:color w:val="000000"/>
+              </w:rPr>
+            </w:pPr>
+            <w:r>
+              <w:rPr>
+                <w:rFonts w:ascii="Arial" w:hAnsi="Arial" w:eastAsia="Arial" w:cs="Arial"/>
+                <w:i w:val="false"/>
+                <w:b w:val="false"/>
+                <w:u w:val="none"/>
+                <w:sz w:val="22"/>
+                <w:szCs w:val="22"/>
+                <w:color w:val="000000"/>
+              </w:rPr>
+              <w:t xml:space="preserve">6.52</w:t>
             </w:r>
           </w:p>
         </w:tc>
@@ -828,7 +1152,7 @@
         <w:trPr>
           <w:trHeight w:val="574" w:hRule="auto"/>
         </w:trPr>
-        body 5
+        body 7
         <w:tc>
           <w:tcPr>
             <w:tcBorders>
@@ -877,7 +1201,7 @@
                 <w:szCs w:val="22"/>
                 <w:color w:val="000000"/>
               </w:rPr>
-              <w:t xml:space="preserve">Other</w:t>
+              <w:t xml:space="preserve">Post-Burn Contractures &amp; Scars</w:t>
             </w:r>
           </w:p>
         </w:tc>
@@ -929,7 +1253,7 @@
                 <w:szCs w:val="22"/>
                 <w:color w:val="000000"/>
               </w:rPr>
-              <w:t xml:space="preserve">28</w:t>
+              <w:t xml:space="preserve">20</w:t>
             </w:r>
           </w:p>
         </w:tc>
@@ -981,331 +1305,7 @@
                 <w:szCs w:val="22"/>
                 <w:color w:val="000000"/>
               </w:rPr>
-              <w:t xml:space="preserve">7.93</w:t>
-            </w:r>
-          </w:p>
-        </w:tc>
-      </w:tr>
-      <w:tr>
-        <w:trPr>
-          <w:trHeight w:val="574" w:hRule="auto"/>
-        </w:trPr>
-        body 6
-        <w:tc>
-          <w:tcPr>
-            <w:tcBorders>
-              <w:bottom w:val="none" w:sz="0" w:space="0" w:color="000000"/>
-              <w:top w:val="none" w:sz="0" w:space="0" w:color="000000"/>
-              <w:left w:val="none" w:sz="0" w:space="0" w:color="000000"/>
-              <w:right w:val="none" w:sz="0" w:space="0" w:color="000000"/>
-            </w:tcBorders>
-            <w:shd w:val="clear" w:color="auto" w:fill="FFFFFF"/>
-            <w:tcMar>
-              <w:top w:w="0" w:type="dxa"/>
-              <w:bottom w:w="0" w:type="dxa"/>
-              <w:left w:w="0" w:type="dxa"/>
-              <w:right w:w="0" w:type="dxa"/>
-            </w:tcMar>
-            <w:vAlign w:val="center"/>
-          </w:tcPr>
-          <w:p>
-            <w:pPr>
-              <w:jc w:val="left"/>
-              <w:pBdr>
-                <w:bottom w:val="none" w:sz="0" w:space="0" w:color="000000"/>
-                <w:top w:val="none" w:sz="0" w:space="0" w:color="000000"/>
-                <w:left w:val="none" w:sz="0" w:space="0" w:color="000000"/>
-                <w:right w:val="none" w:sz="0" w:space="0" w:color="000000"/>
-              </w:pBdr>
-              <w:spacing w:after="100" w:before="100" w:line="240"/>
-              <w:ind w:left="100" w:right="100" w:firstLine="0" w:firstLineChars="0"/>
-              <w:rPr>
-                <w:rFonts w:ascii="Arial" w:hAnsi="Arial" w:eastAsia="Arial" w:cs="Arial"/>
-                <w:i w:val="false"/>
-                <w:b w:val="false"/>
-                <w:u w:val="none"/>
-                <w:sz w:val="22"/>
-                <w:szCs w:val="22"/>
-                <w:color w:val="000000"/>
-              </w:rPr>
-            </w:pPr>
-            <w:r>
-              <w:rPr>
-                <w:rFonts w:ascii="Arial" w:hAnsi="Arial" w:eastAsia="Arial" w:cs="Arial"/>
-                <w:i w:val="false"/>
-                <w:b w:val="false"/>
-                <w:u w:val="none"/>
-                <w:sz w:val="22"/>
-                <w:szCs w:val="22"/>
-                <w:color w:val="000000"/>
-              </w:rPr>
-              <w:t xml:space="preserve">Post-Burn Contractures</w:t>
-            </w:r>
-          </w:p>
-        </w:tc>
-        <w:tc>
-          <w:tcPr>
-            <w:tcBorders>
-              <w:bottom w:val="none" w:sz="0" w:space="0" w:color="000000"/>
-              <w:top w:val="none" w:sz="0" w:space="0" w:color="000000"/>
-              <w:left w:val="none" w:sz="0" w:space="0" w:color="000000"/>
-              <w:right w:val="none" w:sz="0" w:space="0" w:color="000000"/>
-            </w:tcBorders>
-            <w:shd w:val="clear" w:color="auto" w:fill="FFFFFF"/>
-            <w:tcMar>
-              <w:top w:w="0" w:type="dxa"/>
-              <w:bottom w:w="0" w:type="dxa"/>
-              <w:left w:w="0" w:type="dxa"/>
-              <w:right w:w="0" w:type="dxa"/>
-            </w:tcMar>
-            <w:vAlign w:val="center"/>
-          </w:tcPr>
-          <w:p>
-            <w:pPr>
-              <w:jc w:val="right"/>
-              <w:pBdr>
-                <w:bottom w:val="none" w:sz="0" w:space="0" w:color="000000"/>
-                <w:top w:val="none" w:sz="0" w:space="0" w:color="000000"/>
-                <w:left w:val="none" w:sz="0" w:space="0" w:color="000000"/>
-                <w:right w:val="none" w:sz="0" w:space="0" w:color="000000"/>
-              </w:pBdr>
-              <w:spacing w:after="100" w:before="100" w:line="240"/>
-              <w:ind w:left="100" w:right="100" w:firstLine="0" w:firstLineChars="0"/>
-              <w:rPr>
-                <w:rFonts w:ascii="Arial" w:hAnsi="Arial" w:eastAsia="Arial" w:cs="Arial"/>
-                <w:i w:val="false"/>
-                <w:b w:val="false"/>
-                <w:u w:val="none"/>
-                <w:sz w:val="22"/>
-                <w:szCs w:val="22"/>
-                <w:color w:val="000000"/>
-              </w:rPr>
-            </w:pPr>
-            <w:r>
-              <w:rPr>
-                <w:rFonts w:ascii="Arial" w:hAnsi="Arial" w:eastAsia="Arial" w:cs="Arial"/>
-                <w:i w:val="false"/>
-                <w:b w:val="false"/>
-                <w:u w:val="none"/>
-                <w:sz w:val="22"/>
-                <w:szCs w:val="22"/>
-                <w:color w:val="000000"/>
-              </w:rPr>
-              <w:t xml:space="preserve">20</w:t>
-            </w:r>
-          </w:p>
-        </w:tc>
-        <w:tc>
-          <w:tcPr>
-            <w:tcBorders>
-              <w:bottom w:val="none" w:sz="0" w:space="0" w:color="000000"/>
-              <w:top w:val="none" w:sz="0" w:space="0" w:color="000000"/>
-              <w:left w:val="none" w:sz="0" w:space="0" w:color="000000"/>
-              <w:right w:val="none" w:sz="0" w:space="0" w:color="000000"/>
-            </w:tcBorders>
-            <w:shd w:val="clear" w:color="auto" w:fill="FFFFFF"/>
-            <w:tcMar>
-              <w:top w:w="0" w:type="dxa"/>
-              <w:bottom w:w="0" w:type="dxa"/>
-              <w:left w:w="0" w:type="dxa"/>
-              <w:right w:w="0" w:type="dxa"/>
-            </w:tcMar>
-            <w:vAlign w:val="center"/>
-          </w:tcPr>
-          <w:p>
-            <w:pPr>
-              <w:jc w:val="right"/>
-              <w:pBdr>
-                <w:bottom w:val="none" w:sz="0" w:space="0" w:color="000000"/>
-                <w:top w:val="none" w:sz="0" w:space="0" w:color="000000"/>
-                <w:left w:val="none" w:sz="0" w:space="0" w:color="000000"/>
-                <w:right w:val="none" w:sz="0" w:space="0" w:color="000000"/>
-              </w:pBdr>
-              <w:spacing w:after="100" w:before="100" w:line="240"/>
-              <w:ind w:left="100" w:right="100" w:firstLine="0" w:firstLineChars="0"/>
-              <w:rPr>
-                <w:rFonts w:ascii="Arial" w:hAnsi="Arial" w:eastAsia="Arial" w:cs="Arial"/>
-                <w:i w:val="false"/>
-                <w:b w:val="false"/>
-                <w:u w:val="none"/>
-                <w:sz w:val="22"/>
-                <w:szCs w:val="22"/>
-                <w:color w:val="000000"/>
-              </w:rPr>
-            </w:pPr>
-            <w:r>
-              <w:rPr>
-                <w:rFonts w:ascii="Arial" w:hAnsi="Arial" w:eastAsia="Arial" w:cs="Arial"/>
-                <w:i w:val="false"/>
-                <w:b w:val="false"/>
-                <w:u w:val="none"/>
-                <w:sz w:val="22"/>
-                <w:szCs w:val="22"/>
-                <w:color w:val="000000"/>
-              </w:rPr>
               <w:t xml:space="preserve">5.67</w:t>
-            </w:r>
-          </w:p>
-        </w:tc>
-      </w:tr>
-      <w:tr>
-        <w:trPr>
-          <w:trHeight w:val="571" w:hRule="auto"/>
-        </w:trPr>
-        body 7
-        <w:tc>
-          <w:tcPr>
-            <w:tcBorders>
-              <w:bottom w:val="none" w:sz="0" w:space="0" w:color="000000"/>
-              <w:top w:val="none" w:sz="0" w:space="0" w:color="000000"/>
-              <w:left w:val="none" w:sz="0" w:space="0" w:color="000000"/>
-              <w:right w:val="none" w:sz="0" w:space="0" w:color="000000"/>
-            </w:tcBorders>
-            <w:shd w:val="clear" w:color="auto" w:fill="FFFFFF"/>
-            <w:tcMar>
-              <w:top w:w="0" w:type="dxa"/>
-              <w:bottom w:w="0" w:type="dxa"/>
-              <w:left w:w="0" w:type="dxa"/>
-              <w:right w:w="0" w:type="dxa"/>
-            </w:tcMar>
-            <w:vAlign w:val="center"/>
-          </w:tcPr>
-          <w:p>
-            <w:pPr>
-              <w:jc w:val="left"/>
-              <w:pBdr>
-                <w:bottom w:val="none" w:sz="0" w:space="0" w:color="000000"/>
-                <w:top w:val="none" w:sz="0" w:space="0" w:color="000000"/>
-                <w:left w:val="none" w:sz="0" w:space="0" w:color="000000"/>
-                <w:right w:val="none" w:sz="0" w:space="0" w:color="000000"/>
-              </w:pBdr>
-              <w:spacing w:after="100" w:before="100" w:line="240"/>
-              <w:ind w:left="100" w:right="100" w:firstLine="0" w:firstLineChars="0"/>
-              <w:rPr>
-                <w:rFonts w:ascii="Arial" w:hAnsi="Arial" w:eastAsia="Arial" w:cs="Arial"/>
-                <w:i w:val="false"/>
-                <w:b w:val="false"/>
-                <w:u w:val="none"/>
-                <w:sz w:val="22"/>
-                <w:szCs w:val="22"/>
-                <w:color w:val="000000"/>
-              </w:rPr>
-            </w:pPr>
-            <w:r>
-              <w:rPr>
-                <w:rFonts w:ascii="Arial" w:hAnsi="Arial" w:eastAsia="Arial" w:cs="Arial"/>
-                <w:i w:val="false"/>
-                <w:b w:val="false"/>
-                <w:u w:val="none"/>
-                <w:sz w:val="22"/>
-                <w:szCs w:val="22"/>
-                <w:color w:val="000000"/>
-              </w:rPr>
-              <w:t xml:space="preserve">Ulcers</w:t>
-            </w:r>
-          </w:p>
-        </w:tc>
-        <w:tc>
-          <w:tcPr>
-            <w:tcBorders>
-              <w:bottom w:val="none" w:sz="0" w:space="0" w:color="000000"/>
-              <w:top w:val="none" w:sz="0" w:space="0" w:color="000000"/>
-              <w:left w:val="none" w:sz="0" w:space="0" w:color="000000"/>
-              <w:right w:val="none" w:sz="0" w:space="0" w:color="000000"/>
-            </w:tcBorders>
-            <w:shd w:val="clear" w:color="auto" w:fill="FFFFFF"/>
-            <w:tcMar>
-              <w:top w:w="0" w:type="dxa"/>
-              <w:bottom w:w="0" w:type="dxa"/>
-              <w:left w:w="0" w:type="dxa"/>
-              <w:right w:w="0" w:type="dxa"/>
-            </w:tcMar>
-            <w:vAlign w:val="center"/>
-          </w:tcPr>
-          <w:p>
-            <w:pPr>
-              <w:jc w:val="right"/>
-              <w:pBdr>
-                <w:bottom w:val="none" w:sz="0" w:space="0" w:color="000000"/>
-                <w:top w:val="none" w:sz="0" w:space="0" w:color="000000"/>
-                <w:left w:val="none" w:sz="0" w:space="0" w:color="000000"/>
-                <w:right w:val="none" w:sz="0" w:space="0" w:color="000000"/>
-              </w:pBdr>
-              <w:spacing w:after="100" w:before="100" w:line="240"/>
-              <w:ind w:left="100" w:right="100" w:firstLine="0" w:firstLineChars="0"/>
-              <w:rPr>
-                <w:rFonts w:ascii="Arial" w:hAnsi="Arial" w:eastAsia="Arial" w:cs="Arial"/>
-                <w:i w:val="false"/>
-                <w:b w:val="false"/>
-                <w:u w:val="none"/>
-                <w:sz w:val="22"/>
-                <w:szCs w:val="22"/>
-                <w:color w:val="000000"/>
-              </w:rPr>
-            </w:pPr>
-            <w:r>
-              <w:rPr>
-                <w:rFonts w:ascii="Arial" w:hAnsi="Arial" w:eastAsia="Arial" w:cs="Arial"/>
-                <w:i w:val="false"/>
-                <w:b w:val="false"/>
-                <w:u w:val="none"/>
-                <w:sz w:val="22"/>
-                <w:szCs w:val="22"/>
-                <w:color w:val="000000"/>
-              </w:rPr>
-              <w:t xml:space="preserve">18</w:t>
-            </w:r>
-          </w:p>
-        </w:tc>
-        <w:tc>
-          <w:tcPr>
-            <w:tcBorders>
-              <w:bottom w:val="none" w:sz="0" w:space="0" w:color="000000"/>
-              <w:top w:val="none" w:sz="0" w:space="0" w:color="000000"/>
-              <w:left w:val="none" w:sz="0" w:space="0" w:color="000000"/>
-              <w:right w:val="none" w:sz="0" w:space="0" w:color="000000"/>
-            </w:tcBorders>
-            <w:shd w:val="clear" w:color="auto" w:fill="FFFFFF"/>
-            <w:tcMar>
-              <w:top w:w="0" w:type="dxa"/>
-              <w:bottom w:w="0" w:type="dxa"/>
-              <w:left w:w="0" w:type="dxa"/>
-              <w:right w:w="0" w:type="dxa"/>
-            </w:tcMar>
-            <w:vAlign w:val="center"/>
-          </w:tcPr>
-          <w:p>
-            <w:pPr>
-              <w:jc w:val="right"/>
-              <w:pBdr>
-                <w:bottom w:val="none" w:sz="0" w:space="0" w:color="000000"/>
-                <w:top w:val="none" w:sz="0" w:space="0" w:color="000000"/>
-                <w:left w:val="none" w:sz="0" w:space="0" w:color="000000"/>
-                <w:right w:val="none" w:sz="0" w:space="0" w:color="000000"/>
-              </w:pBdr>
-              <w:spacing w:after="100" w:before="100" w:line="240"/>
-              <w:ind w:left="100" w:right="100" w:firstLine="0" w:firstLineChars="0"/>
-              <w:rPr>
-                <w:rFonts w:ascii="Arial" w:hAnsi="Arial" w:eastAsia="Arial" w:cs="Arial"/>
-                <w:i w:val="false"/>
-                <w:b w:val="false"/>
-                <w:u w:val="none"/>
-                <w:sz w:val="22"/>
-                <w:szCs w:val="22"/>
-                <w:color w:val="000000"/>
-              </w:rPr>
-            </w:pPr>
-            <w:r>
-              <w:rPr>
-                <w:rFonts w:ascii="Arial" w:hAnsi="Arial" w:eastAsia="Arial" w:cs="Arial"/>
-                <w:i w:val="false"/>
-                <w:b w:val="false"/>
-                <w:u w:val="none"/>
-                <w:sz w:val="22"/>
-                <w:szCs w:val="22"/>
-                <w:color w:val="000000"/>
-              </w:rPr>
-              <w:t xml:space="preserve">5.10</w:t>
             </w:r>
           </w:p>
         </w:tc>
@@ -1363,7 +1363,7 @@
                 <w:szCs w:val="22"/>
                 <w:color w:val="000000"/>
               </w:rPr>
-              <w:t xml:space="preserve">Clubfoot</w:t>
+              <w:t xml:space="preserve">Other Malformations</w:t>
             </w:r>
           </w:p>
         </w:tc>
@@ -1415,7 +1415,7 @@
                 <w:szCs w:val="22"/>
                 <w:color w:val="000000"/>
               </w:rPr>
-              <w:t xml:space="preserve">16</w:t>
+              <w:t xml:space="preserve">18</w:t>
             </w:r>
           </w:p>
         </w:tc>
@@ -1467,14 +1467,14 @@
                 <w:szCs w:val="22"/>
                 <w:color w:val="000000"/>
               </w:rPr>
-              <w:t xml:space="preserve">4.53</w:t>
+              <w:t xml:space="preserve">5.10</w:t>
             </w:r>
           </w:p>
         </w:tc>
       </w:tr>
       <w:tr>
         <w:trPr>
-          <w:trHeight w:val="574" w:hRule="auto"/>
+          <w:trHeight w:val="571" w:hRule="auto"/>
         </w:trPr>
         body 9
         <w:tc>
@@ -1525,7 +1525,7 @@
                 <w:szCs w:val="22"/>
                 <w:color w:val="000000"/>
               </w:rPr>
-              <w:t xml:space="preserve">Scars</w:t>
+              <w:t xml:space="preserve">Ulcers</w:t>
             </w:r>
           </w:p>
         </w:tc>
@@ -1577,7 +1577,7 @@
                 <w:szCs w:val="22"/>
                 <w:color w:val="000000"/>
               </w:rPr>
-              <w:t xml:space="preserve">16</w:t>
+              <w:t xml:space="preserve">18</w:t>
             </w:r>
           </w:p>
         </w:tc>
@@ -1629,7 +1629,7 @@
                 <w:szCs w:val="22"/>
                 <w:color w:val="000000"/>
               </w:rPr>
-              <w:t xml:space="preserve">4.53</w:t>
+              <w:t xml:space="preserve">5.10</w:t>
             </w:r>
           </w:p>
         </w:tc>
@@ -1687,7 +1687,7 @@
                 <w:szCs w:val="22"/>
                 <w:color w:val="000000"/>
               </w:rPr>
-              <w:t xml:space="preserve">Other Malformations</w:t>
+              <w:t xml:space="preserve">Clubfoot</w:t>
             </w:r>
           </w:p>
         </w:tc>
@@ -1739,7 +1739,7 @@
                 <w:szCs w:val="22"/>
                 <w:color w:val="000000"/>
               </w:rPr>
-              <w:t xml:space="preserve">15</w:t>
+              <w:t xml:space="preserve">17</w:t>
             </w:r>
           </w:p>
         </w:tc>
@@ -1791,14 +1791,14 @@
                 <w:szCs w:val="22"/>
                 <w:color w:val="000000"/>
               </w:rPr>
-              <w:t xml:space="preserve">4.25</w:t>
+              <w:t xml:space="preserve">4.82</w:t>
             </w:r>
           </w:p>
         </w:tc>
       </w:tr>
       <w:tr>
         <w:trPr>
-          <w:trHeight w:val="615" w:hRule="auto"/>
+          <w:trHeight w:val="574" w:hRule="auto"/>
         </w:trPr>
         body11
         <w:tc>
@@ -1849,7 +1849,7 @@
                 <w:szCs w:val="22"/>
                 <w:color w:val="000000"/>
               </w:rPr>
-              <w:t xml:space="preserve">Other Neoplasms</w:t>
+              <w:t xml:space="preserve">Scars</w:t>
             </w:r>
           </w:p>
         </w:tc>
@@ -3256,9 +3256,171 @@
       </w:tr>
       <w:tr>
         <w:trPr>
+          <w:trHeight w:val="574" w:hRule="auto"/>
+        </w:trPr>
+        body20
+        <w:tc>
+          <w:tcPr>
+            <w:tcBorders>
+              <w:bottom w:val="none" w:sz="0" w:space="0" w:color="000000"/>
+              <w:top w:val="none" w:sz="0" w:space="0" w:color="000000"/>
+              <w:left w:val="none" w:sz="0" w:space="0" w:color="000000"/>
+              <w:right w:val="none" w:sz="0" w:space="0" w:color="000000"/>
+            </w:tcBorders>
+            <w:shd w:val="clear" w:color="auto" w:fill="FFFFFF"/>
+            <w:tcMar>
+              <w:top w:w="0" w:type="dxa"/>
+              <w:bottom w:w="0" w:type="dxa"/>
+              <w:left w:w="0" w:type="dxa"/>
+              <w:right w:w="0" w:type="dxa"/>
+            </w:tcMar>
+            <w:vAlign w:val="center"/>
+          </w:tcPr>
+          <w:p>
+            <w:pPr>
+              <w:jc w:val="left"/>
+              <w:pBdr>
+                <w:bottom w:val="none" w:sz="0" w:space="0" w:color="000000"/>
+                <w:top w:val="none" w:sz="0" w:space="0" w:color="000000"/>
+                <w:left w:val="none" w:sz="0" w:space="0" w:color="000000"/>
+                <w:right w:val="none" w:sz="0" w:space="0" w:color="000000"/>
+              </w:pBdr>
+              <w:spacing w:after="100" w:before="100" w:line="240"/>
+              <w:ind w:left="100" w:right="100" w:firstLine="0" w:firstLineChars="0"/>
+              <w:rPr>
+                <w:rFonts w:ascii="Arial" w:hAnsi="Arial" w:eastAsia="Arial" w:cs="Arial"/>
+                <w:i w:val="false"/>
+                <w:b w:val="false"/>
+                <w:u w:val="none"/>
+                <w:sz w:val="22"/>
+                <w:szCs w:val="22"/>
+                <w:color w:val="000000"/>
+              </w:rPr>
+            </w:pPr>
+            <w:r>
+              <w:rPr>
+                <w:rFonts w:ascii="Arial" w:hAnsi="Arial" w:eastAsia="Arial" w:cs="Arial"/>
+                <w:i w:val="false"/>
+                <w:b w:val="false"/>
+                <w:u w:val="none"/>
+                <w:sz w:val="22"/>
+                <w:szCs w:val="22"/>
+                <w:color w:val="000000"/>
+              </w:rPr>
+              <w:t xml:space="preserve">Other</w:t>
+            </w:r>
+          </w:p>
+        </w:tc>
+        <w:tc>
+          <w:tcPr>
+            <w:tcBorders>
+              <w:bottom w:val="none" w:sz="0" w:space="0" w:color="000000"/>
+              <w:top w:val="none" w:sz="0" w:space="0" w:color="000000"/>
+              <w:left w:val="none" w:sz="0" w:space="0" w:color="000000"/>
+              <w:right w:val="none" w:sz="0" w:space="0" w:color="000000"/>
+            </w:tcBorders>
+            <w:shd w:val="clear" w:color="auto" w:fill="FFFFFF"/>
+            <w:tcMar>
+              <w:top w:w="0" w:type="dxa"/>
+              <w:bottom w:w="0" w:type="dxa"/>
+              <w:left w:w="0" w:type="dxa"/>
+              <w:right w:w="0" w:type="dxa"/>
+            </w:tcMar>
+            <w:vAlign w:val="center"/>
+          </w:tcPr>
+          <w:p>
+            <w:pPr>
+              <w:jc w:val="right"/>
+              <w:pBdr>
+                <w:bottom w:val="none" w:sz="0" w:space="0" w:color="000000"/>
+                <w:top w:val="none" w:sz="0" w:space="0" w:color="000000"/>
+                <w:left w:val="none" w:sz="0" w:space="0" w:color="000000"/>
+                <w:right w:val="none" w:sz="0" w:space="0" w:color="000000"/>
+              </w:pBdr>
+              <w:spacing w:after="100" w:before="100" w:line="240"/>
+              <w:ind w:left="100" w:right="100" w:firstLine="0" w:firstLineChars="0"/>
+              <w:rPr>
+                <w:rFonts w:ascii="Arial" w:hAnsi="Arial" w:eastAsia="Arial" w:cs="Arial"/>
+                <w:i w:val="false"/>
+                <w:b w:val="false"/>
+                <w:u w:val="none"/>
+                <w:sz w:val="22"/>
+                <w:szCs w:val="22"/>
+                <w:color w:val="000000"/>
+              </w:rPr>
+            </w:pPr>
+            <w:r>
+              <w:rPr>
+                <w:rFonts w:ascii="Arial" w:hAnsi="Arial" w:eastAsia="Arial" w:cs="Arial"/>
+                <w:i w:val="false"/>
+                <w:b w:val="false"/>
+                <w:u w:val="none"/>
+                <w:sz w:val="22"/>
+                <w:szCs w:val="22"/>
+                <w:color w:val="000000"/>
+              </w:rPr>
+              <w:t xml:space="preserve">7</w:t>
+            </w:r>
+          </w:p>
+        </w:tc>
+        <w:tc>
+          <w:tcPr>
+            <w:tcBorders>
+              <w:bottom w:val="none" w:sz="0" w:space="0" w:color="000000"/>
+              <w:top w:val="none" w:sz="0" w:space="0" w:color="000000"/>
+              <w:left w:val="none" w:sz="0" w:space="0" w:color="000000"/>
+              <w:right w:val="none" w:sz="0" w:space="0" w:color="000000"/>
+            </w:tcBorders>
+            <w:shd w:val="clear" w:color="auto" w:fill="FFFFFF"/>
+            <w:tcMar>
+              <w:top w:w="0" w:type="dxa"/>
+              <w:bottom w:w="0" w:type="dxa"/>
+              <w:left w:w="0" w:type="dxa"/>
+              <w:right w:w="0" w:type="dxa"/>
+            </w:tcMar>
+            <w:vAlign w:val="center"/>
+          </w:tcPr>
+          <w:p>
+            <w:pPr>
+              <w:jc w:val="right"/>
+              <w:pBdr>
+                <w:bottom w:val="none" w:sz="0" w:space="0" w:color="000000"/>
+                <w:top w:val="none" w:sz="0" w:space="0" w:color="000000"/>
+                <w:left w:val="none" w:sz="0" w:space="0" w:color="000000"/>
+                <w:right w:val="none" w:sz="0" w:space="0" w:color="000000"/>
+              </w:pBdr>
+              <w:spacing w:after="100" w:before="100" w:line="240"/>
+              <w:ind w:left="100" w:right="100" w:firstLine="0" w:firstLineChars="0"/>
+              <w:rPr>
+                <w:rFonts w:ascii="Arial" w:hAnsi="Arial" w:eastAsia="Arial" w:cs="Arial"/>
+                <w:i w:val="false"/>
+                <w:b w:val="false"/>
+                <w:u w:val="none"/>
+                <w:sz w:val="22"/>
+                <w:szCs w:val="22"/>
+                <w:color w:val="000000"/>
+              </w:rPr>
+            </w:pPr>
+            <w:r>
+              <w:rPr>
+                <w:rFonts w:ascii="Arial" w:hAnsi="Arial" w:eastAsia="Arial" w:cs="Arial"/>
+                <w:i w:val="false"/>
+                <w:b w:val="false"/>
+                <w:u w:val="none"/>
+                <w:sz w:val="22"/>
+                <w:szCs w:val="22"/>
+                <w:color w:val="000000"/>
+              </w:rPr>
+              <w:t xml:space="preserve">1.98</w:t>
+            </w:r>
+          </w:p>
+        </w:tc>
+      </w:tr>
+      <w:tr>
+        <w:trPr>
           <w:trHeight w:val="614" w:hRule="auto"/>
         </w:trPr>
-        body20
+        body21
         <w:tc>
           <w:tcPr>
             <w:tcBorders>

</xml_diff>